<commit_message>
feat: add ocr worker
</commit_message>
<xml_diff>
--- a/Template para questões.docx
+++ b/Template para questões.docx
@@ -163,17 +163,28 @@
           <w:szCs w:val="24"/>
           <w:shd w:val="clear" w:color="auto" w:fill="FFFFFF"/>
         </w:rPr>
-        <w:t>Ut rutrum consequat lorem, at semper odio vulputate ac. Mauris eleifend tortor et felis interdum, et auctor nibh cursus</w:t>
-      </w:r>
-      <w:r>
-        <w:rPr>
-          <w:rFonts w:ascii="Arial" w:hAnsi="Arial" w:cs="Arial"/>
-          <w:color w:val="000000"/>
-          <w:sz w:val="24"/>
-          <w:szCs w:val="24"/>
-          <w:shd w:val="clear" w:color="auto" w:fill="FFFFFF"/>
-        </w:rPr>
-        <w:t>:</w:t>
+        <w:t xml:space="preserve">Ut rutrum consequat lorem, at semper odio </w:t>
+      </w:r>
+      <w:r>
+        <w:rPr>
+          <w:rFonts w:ascii="Arial" w:hAnsi="Arial" w:cs="Arial"/>
+          <w:color w:val="000000"/>
+          <w:sz w:val="24"/>
+          <w:szCs w:val="24"/>
+          <w:u w:val="single"/>
+          <w:shd w:val="clear" w:color="auto" w:fill="FFFFFF"/>
+        </w:rPr>
+        <w:t>vulputate</w:t>
+      </w:r>
+      <w:r>
+        <w:rPr>
+          <w:rFonts w:ascii="Arial" w:hAnsi="Arial" w:cs="Arial"/>
+          <w:color w:val="000000"/>
+          <w:sz w:val="24"/>
+          <w:szCs w:val="24"/>
+          <w:shd w:val="clear" w:color="auto" w:fill="FFFFFF"/>
+        </w:rPr>
+        <w:t xml:space="preserve"> ac. Mauris eleifend tortor et felis interdum, et auctor nibh cursus:</w:t>
       </w:r>
     </w:p>
     <w:p>
@@ -199,7 +210,95 @@
           <w:szCs w:val="24"/>
           <w:shd w:val="clear" w:color="auto" w:fill="FFFFFF"/>
         </w:rPr>
-        <w:t xml:space="preserve">Pellentesque id tortor in neque dignissim porttitor nec non mi. Aliquam erat, elementum eu est eu, placerat pulvinar libero. </w:t>
+        <w:t xml:space="preserve">Pellentesque id tortor in </w:t>
+      </w:r>
+      <w:proofErr w:type="spellStart"/>
+      <w:r>
+        <w:rPr>
+          <w:rFonts w:ascii="Arial" w:hAnsi="Arial" w:cs="Arial"/>
+          <w:color w:val="000000"/>
+          <w:sz w:val="24"/>
+          <w:szCs w:val="24"/>
+          <w:shd w:val="clear" w:color="auto" w:fill="FFFFFF"/>
+        </w:rPr>
+        <w:t>neque</w:t>
+      </w:r>
+      <w:proofErr w:type="spellEnd"/>
+      <w:r>
+        <w:rPr>
+          <w:rFonts w:ascii="Arial" w:hAnsi="Arial" w:cs="Arial"/>
+          <w:color w:val="000000"/>
+          <w:sz w:val="24"/>
+          <w:szCs w:val="24"/>
+          <w:shd w:val="clear" w:color="auto" w:fill="FFFFFF"/>
+        </w:rPr>
+        <w:t xml:space="preserve"> </w:t>
+      </w:r>
+      <w:proofErr w:type="spellStart"/>
+      <w:r>
+        <w:rPr>
+          <w:rFonts w:ascii="Arial" w:hAnsi="Arial" w:cs="Arial"/>
+          <w:color w:val="000000"/>
+          <w:sz w:val="24"/>
+          <w:szCs w:val="24"/>
+          <w:shd w:val="clear" w:color="auto" w:fill="FFFFFF"/>
+        </w:rPr>
+        <w:t>dignissim</w:t>
+      </w:r>
+      <w:proofErr w:type="spellEnd"/>
+      <w:r>
+        <w:rPr>
+          <w:rFonts w:ascii="Arial" w:hAnsi="Arial" w:cs="Arial"/>
+          <w:color w:val="000000"/>
+          <w:sz w:val="24"/>
+          <w:szCs w:val="24"/>
+          <w:shd w:val="clear" w:color="auto" w:fill="FFFFFF"/>
+        </w:rPr>
+        <w:t xml:space="preserve"> </w:t>
+      </w:r>
+      <w:proofErr w:type="spellStart"/>
+      <w:r>
+        <w:rPr>
+          <w:rFonts w:ascii="Arial" w:hAnsi="Arial" w:cs="Arial"/>
+          <w:color w:val="000000"/>
+          <w:sz w:val="24"/>
+          <w:szCs w:val="24"/>
+          <w:shd w:val="clear" w:color="auto" w:fill="FFFFFF"/>
+        </w:rPr>
+        <w:t>porttitor</w:t>
+      </w:r>
+      <w:proofErr w:type="spellEnd"/>
+      <w:r>
+        <w:rPr>
+          <w:rFonts w:ascii="Arial" w:hAnsi="Arial" w:cs="Arial"/>
+          <w:color w:val="000000"/>
+          <w:sz w:val="24"/>
+          <w:szCs w:val="24"/>
+          <w:shd w:val="clear" w:color="auto" w:fill="FFFFFF"/>
+        </w:rPr>
+        <w:t xml:space="preserve"> </w:t>
+      </w:r>
+      <w:proofErr w:type="spellStart"/>
+      <w:r>
+        <w:rPr>
+          <w:rFonts w:ascii="Arial" w:hAnsi="Arial" w:cs="Arial"/>
+          <w:color w:val="000000"/>
+          <w:sz w:val="24"/>
+          <w:szCs w:val="24"/>
+          <w:shd w:val="clear" w:color="auto" w:fill="FFFFFF"/>
+        </w:rPr>
+        <w:t>nec</w:t>
+      </w:r>
+      <w:proofErr w:type="spellEnd"/>
+      <w:r>
+        <w:rPr>
+          <w:rFonts w:ascii="Arial" w:hAnsi="Arial" w:cs="Arial"/>
+          <w:color w:val="000000"/>
+          <w:sz w:val="24"/>
+          <w:szCs w:val="24"/>
+          <w:shd w:val="clear" w:color="auto" w:fill="FFFFFF"/>
+        </w:rPr>
+        <w:t xml:space="preserve"> non mi. Aliquam erat, elementum eu est eu, placerat pulvinar libero. </w:t>
       </w:r>
     </w:p>
     <w:p>
@@ -225,17 +324,7 @@
           <w:szCs w:val="24"/>
           <w:shd w:val="clear" w:color="auto" w:fill="FFFFFF"/>
         </w:rPr>
-        <w:t>Morbi nec risus pretium, dapibus nunc nec, gravida metus</w:t>
-      </w:r>
-      <w:r>
-        <w:rPr>
-          <w:rFonts w:ascii="Arial" w:hAnsi="Arial" w:cs="Arial"/>
-          <w:color w:val="000000"/>
-          <w:sz w:val="24"/>
-          <w:szCs w:val="24"/>
-          <w:shd w:val="clear" w:color="auto" w:fill="FFFFFF"/>
-        </w:rPr>
-        <w:t>.</w:t>
+        <w:t>Morbi nec risus pretium, dapibus nunc nec, gravida metus.</w:t>
       </w:r>
     </w:p>
     <w:p>
@@ -262,7 +351,55 @@
           <w:shd w:val="clear" w:color="auto" w:fill="FFFFFF"/>
           <w:lang w:val="en-US"/>
         </w:rPr>
-        <w:t xml:space="preserve">Donec vestibulum risus sed tincidunt </w:t>
+        <w:t xml:space="preserve">Donec vestibulum </w:t>
+      </w:r>
+      <w:proofErr w:type="spellStart"/>
+      <w:r>
+        <w:rPr>
+          <w:rFonts w:ascii="Arial" w:hAnsi="Arial" w:cs="Arial"/>
+          <w:color w:val="000000"/>
+          <w:sz w:val="24"/>
+          <w:szCs w:val="24"/>
+          <w:shd w:val="clear" w:color="auto" w:fill="FFFFFF"/>
+          <w:lang w:val="en-US"/>
+        </w:rPr>
+        <w:t>risus</w:t>
+      </w:r>
+      <w:proofErr w:type="spellEnd"/>
+      <w:r>
+        <w:rPr>
+          <w:rFonts w:ascii="Arial" w:hAnsi="Arial" w:cs="Arial"/>
+          <w:color w:val="000000"/>
+          <w:sz w:val="24"/>
+          <w:szCs w:val="24"/>
+          <w:shd w:val="clear" w:color="auto" w:fill="FFFFFF"/>
+          <w:lang w:val="en-US"/>
+        </w:rPr>
+        <w:t xml:space="preserve"> sed </w:t>
+      </w:r>
+      <w:proofErr w:type="spellStart"/>
+      <w:r>
+        <w:rPr>
+          <w:rFonts w:ascii="Arial" w:hAnsi="Arial" w:cs="Arial"/>
+          <w:color w:val="000000"/>
+          <w:sz w:val="24"/>
+          <w:szCs w:val="24"/>
+          <w:shd w:val="clear" w:color="auto" w:fill="FFFFFF"/>
+          <w:lang w:val="en-US"/>
+        </w:rPr>
+        <w:t>tincidunt</w:t>
+      </w:r>
+      <w:proofErr w:type="spellEnd"/>
+      <w:r>
+        <w:rPr>
+          <w:rFonts w:ascii="Arial" w:hAnsi="Arial" w:cs="Arial"/>
+          <w:color w:val="000000"/>
+          <w:sz w:val="24"/>
+          <w:szCs w:val="24"/>
+          <w:shd w:val="clear" w:color="auto" w:fill="FFFFFF"/>
+          <w:lang w:val="en-US"/>
+        </w:rPr>
+        <w:t xml:space="preserve"> </w:t>
       </w:r>
       <w:proofErr w:type="spellStart"/>
       <w:r>
@@ -330,7 +467,29 @@
           <w:szCs w:val="24"/>
           <w:shd w:val="clear" w:color="auto" w:fill="FFFFFF"/>
         </w:rPr>
-        <w:t xml:space="preserve"> vulputate </w:t>
+        <w:t xml:space="preserve"> </w:t>
+      </w:r>
+      <w:proofErr w:type="spellStart"/>
+      <w:r>
+        <w:rPr>
+          <w:rFonts w:ascii="Arial" w:hAnsi="Arial" w:cs="Arial"/>
+          <w:color w:val="000000"/>
+          <w:sz w:val="24"/>
+          <w:szCs w:val="24"/>
+          <w:shd w:val="clear" w:color="auto" w:fill="FFFFFF"/>
+        </w:rPr>
+        <w:t>vulputate</w:t>
+      </w:r>
+      <w:proofErr w:type="spellEnd"/>
+      <w:r>
+        <w:rPr>
+          <w:rFonts w:ascii="Arial" w:hAnsi="Arial" w:cs="Arial"/>
+          <w:color w:val="000000"/>
+          <w:sz w:val="24"/>
+          <w:szCs w:val="24"/>
+          <w:shd w:val="clear" w:color="auto" w:fill="FFFFFF"/>
+        </w:rPr>
+        <w:t xml:space="preserve"> </w:t>
       </w:r>
       <w:proofErr w:type="spellStart"/>
       <w:r>
@@ -396,8 +555,20 @@
           <w:szCs w:val="24"/>
           <w:shd w:val="clear" w:color="auto" w:fill="FFFFFF"/>
         </w:rPr>
-        <w:t xml:space="preserve"> risus</w:t>
-      </w:r>
+        <w:t xml:space="preserve"> </w:t>
+      </w:r>
+      <w:proofErr w:type="spellStart"/>
+      <w:r>
+        <w:rPr>
+          <w:rFonts w:ascii="Arial" w:hAnsi="Arial" w:cs="Arial"/>
+          <w:color w:val="000000"/>
+          <w:sz w:val="24"/>
+          <w:szCs w:val="24"/>
+          <w:shd w:val="clear" w:color="auto" w:fill="FFFFFF"/>
+        </w:rPr>
+        <w:t>risus</w:t>
+      </w:r>
+      <w:proofErr w:type="spellEnd"/>
       <w:r>
         <w:rPr>
           <w:rFonts w:ascii="Arial" w:hAnsi="Arial" w:cs="Arial"/>
@@ -486,7 +657,29 @@
           <w:szCs w:val="24"/>
           <w:shd w:val="clear" w:color="auto" w:fill="FFFFFF"/>
         </w:rPr>
-        <w:t xml:space="preserve"> nibh non </w:t>
+        <w:t xml:space="preserve"> </w:t>
+      </w:r>
+      <w:proofErr w:type="spellStart"/>
+      <w:r>
+        <w:rPr>
+          <w:rFonts w:ascii="Arial" w:hAnsi="Arial" w:cs="Arial"/>
+          <w:color w:val="000000"/>
+          <w:sz w:val="24"/>
+          <w:szCs w:val="24"/>
+          <w:shd w:val="clear" w:color="auto" w:fill="FFFFFF"/>
+        </w:rPr>
+        <w:t>nibh</w:t>
+      </w:r>
+      <w:proofErr w:type="spellEnd"/>
+      <w:r>
+        <w:rPr>
+          <w:rFonts w:ascii="Arial" w:hAnsi="Arial" w:cs="Arial"/>
+          <w:color w:val="000000"/>
+          <w:sz w:val="24"/>
+          <w:szCs w:val="24"/>
+          <w:shd w:val="clear" w:color="auto" w:fill="FFFFFF"/>
+        </w:rPr>
+        <w:t xml:space="preserve"> non </w:t>
       </w:r>
       <w:proofErr w:type="spellStart"/>
       <w:r>
@@ -552,7 +745,29 @@
           <w:szCs w:val="24"/>
           <w:shd w:val="clear" w:color="auto" w:fill="FFFFFF"/>
         </w:rPr>
-        <w:t xml:space="preserve"> in sem vulputate </w:t>
+        <w:t xml:space="preserve"> in sem </w:t>
+      </w:r>
+      <w:proofErr w:type="spellStart"/>
+      <w:r>
+        <w:rPr>
+          <w:rFonts w:ascii="Arial" w:hAnsi="Arial" w:cs="Arial"/>
+          <w:color w:val="000000"/>
+          <w:sz w:val="24"/>
+          <w:szCs w:val="24"/>
+          <w:shd w:val="clear" w:color="auto" w:fill="FFFFFF"/>
+        </w:rPr>
+        <w:t>vulputate</w:t>
+      </w:r>
+      <w:proofErr w:type="spellEnd"/>
+      <w:r>
+        <w:rPr>
+          <w:rFonts w:ascii="Arial" w:hAnsi="Arial" w:cs="Arial"/>
+          <w:color w:val="000000"/>
+          <w:sz w:val="24"/>
+          <w:szCs w:val="24"/>
+          <w:shd w:val="clear" w:color="auto" w:fill="FFFFFF"/>
+        </w:rPr>
+        <w:t xml:space="preserve"> </w:t>
       </w:r>
       <w:proofErr w:type="spellStart"/>
       <w:r>
@@ -632,7 +847,29 @@
           <w:szCs w:val="24"/>
           <w:shd w:val="clear" w:color="auto" w:fill="FFFFFF"/>
         </w:rPr>
-        <w:t xml:space="preserve"> pretium massa eu </w:t>
+        <w:t xml:space="preserve"> </w:t>
+      </w:r>
+      <w:proofErr w:type="spellStart"/>
+      <w:r>
+        <w:rPr>
+          <w:rFonts w:ascii="Arial" w:hAnsi="Arial" w:cs="Arial"/>
+          <w:color w:val="000000"/>
+          <w:sz w:val="24"/>
+          <w:szCs w:val="24"/>
+          <w:shd w:val="clear" w:color="auto" w:fill="FFFFFF"/>
+        </w:rPr>
+        <w:t>pretium</w:t>
+      </w:r>
+      <w:proofErr w:type="spellEnd"/>
+      <w:r>
+        <w:rPr>
+          <w:rFonts w:ascii="Arial" w:hAnsi="Arial" w:cs="Arial"/>
+          <w:color w:val="000000"/>
+          <w:sz w:val="24"/>
+          <w:szCs w:val="24"/>
+          <w:shd w:val="clear" w:color="auto" w:fill="FFFFFF"/>
+        </w:rPr>
+        <w:t xml:space="preserve"> massa eu </w:t>
       </w:r>
       <w:proofErr w:type="spellStart"/>
       <w:r>
@@ -830,7 +1067,29 @@
           <w:szCs w:val="24"/>
           <w:shd w:val="clear" w:color="auto" w:fill="FFFFFF"/>
         </w:rPr>
-        <w:t xml:space="preserve"> ut felis non, </w:t>
+        <w:t xml:space="preserve"> ut </w:t>
+      </w:r>
+      <w:proofErr w:type="spellStart"/>
+      <w:r>
+        <w:rPr>
+          <w:rFonts w:ascii="Arial" w:hAnsi="Arial" w:cs="Arial"/>
+          <w:color w:val="000000"/>
+          <w:sz w:val="24"/>
+          <w:szCs w:val="24"/>
+          <w:shd w:val="clear" w:color="auto" w:fill="FFFFFF"/>
+        </w:rPr>
+        <w:t>felis</w:t>
+      </w:r>
+      <w:proofErr w:type="spellEnd"/>
+      <w:r>
+        <w:rPr>
+          <w:rFonts w:ascii="Arial" w:hAnsi="Arial" w:cs="Arial"/>
+          <w:color w:val="000000"/>
+          <w:sz w:val="24"/>
+          <w:szCs w:val="24"/>
+          <w:shd w:val="clear" w:color="auto" w:fill="FFFFFF"/>
+        </w:rPr>
+        <w:t xml:space="preserve"> non, </w:t>
       </w:r>
       <w:proofErr w:type="spellStart"/>
       <w:r>
@@ -1108,7 +1367,29 @@
           <w:szCs w:val="24"/>
           <w:shd w:val="clear" w:color="auto" w:fill="FFFFFF"/>
         </w:rPr>
-        <w:t xml:space="preserve"> risus </w:t>
+        <w:t xml:space="preserve"> </w:t>
+      </w:r>
+      <w:proofErr w:type="spellStart"/>
+      <w:r>
+        <w:rPr>
+          <w:rFonts w:ascii="Arial" w:hAnsi="Arial" w:cs="Arial"/>
+          <w:color w:val="000000"/>
+          <w:sz w:val="24"/>
+          <w:szCs w:val="24"/>
+          <w:shd w:val="clear" w:color="auto" w:fill="FFFFFF"/>
+        </w:rPr>
+        <w:t>risus</w:t>
+      </w:r>
+      <w:proofErr w:type="spellEnd"/>
+      <w:r>
+        <w:rPr>
+          <w:rFonts w:ascii="Arial" w:hAnsi="Arial" w:cs="Arial"/>
+          <w:color w:val="000000"/>
+          <w:sz w:val="24"/>
+          <w:szCs w:val="24"/>
+          <w:shd w:val="clear" w:color="auto" w:fill="FFFFFF"/>
+        </w:rPr>
+        <w:t xml:space="preserve"> </w:t>
       </w:r>
       <w:proofErr w:type="spellStart"/>
       <w:r>
@@ -1130,17 +1411,7 @@
           <w:szCs w:val="24"/>
           <w:shd w:val="clear" w:color="auto" w:fill="FFFFFF"/>
         </w:rPr>
-        <w:t xml:space="preserve"> gravida</w:t>
-      </w:r>
-      <w:r>
-        <w:rPr>
-          <w:rFonts w:ascii="Arial" w:hAnsi="Arial" w:cs="Arial"/>
-          <w:color w:val="000000"/>
-          <w:sz w:val="24"/>
-          <w:szCs w:val="24"/>
-          <w:shd w:val="clear" w:color="auto" w:fill="FFFFFF"/>
-        </w:rPr>
-        <w:t>.</w:t>
+        <w:t xml:space="preserve"> gravida.</w:t>
       </w:r>
     </w:p>
     <w:p>
@@ -1263,15 +1534,27 @@
         </w:rPr>
         <w:t xml:space="preserve">. </w:t>
       </w:r>
-      <w:r>
-        <w:rPr>
-          <w:rFonts w:ascii="Arial" w:hAnsi="Arial" w:cs="Arial"/>
-          <w:color w:val="000000"/>
-          <w:sz w:val="24"/>
-          <w:szCs w:val="24"/>
-          <w:shd w:val="clear" w:color="auto" w:fill="FFFFFF"/>
-        </w:rPr>
-        <w:t xml:space="preserve">Pellentesque </w:t>
+      <w:proofErr w:type="spellStart"/>
+      <w:r>
+        <w:rPr>
+          <w:rFonts w:ascii="Arial" w:hAnsi="Arial" w:cs="Arial"/>
+          <w:color w:val="000000"/>
+          <w:sz w:val="24"/>
+          <w:szCs w:val="24"/>
+          <w:shd w:val="clear" w:color="auto" w:fill="FFFFFF"/>
+        </w:rPr>
+        <w:t>Pellentesque</w:t>
+      </w:r>
+      <w:proofErr w:type="spellEnd"/>
+      <w:r>
+        <w:rPr>
+          <w:rFonts w:ascii="Arial" w:hAnsi="Arial" w:cs="Arial"/>
+          <w:color w:val="000000"/>
+          <w:sz w:val="24"/>
+          <w:szCs w:val="24"/>
+          <w:shd w:val="clear" w:color="auto" w:fill="FFFFFF"/>
+        </w:rPr>
+        <w:t xml:space="preserve"> </w:t>
       </w:r>
       <w:proofErr w:type="spellStart"/>
       <w:r>
@@ -1293,7 +1576,29 @@
           <w:szCs w:val="24"/>
           <w:shd w:val="clear" w:color="auto" w:fill="FFFFFF"/>
         </w:rPr>
-        <w:t xml:space="preserve"> rutrum </w:t>
+        <w:t xml:space="preserve"> </w:t>
+      </w:r>
+      <w:proofErr w:type="spellStart"/>
+      <w:r>
+        <w:rPr>
+          <w:rFonts w:ascii="Arial" w:hAnsi="Arial" w:cs="Arial"/>
+          <w:color w:val="000000"/>
+          <w:sz w:val="24"/>
+          <w:szCs w:val="24"/>
+          <w:shd w:val="clear" w:color="auto" w:fill="FFFFFF"/>
+        </w:rPr>
+        <w:t>rutrum</w:t>
+      </w:r>
+      <w:proofErr w:type="spellEnd"/>
+      <w:r>
+        <w:rPr>
+          <w:rFonts w:ascii="Arial" w:hAnsi="Arial" w:cs="Arial"/>
+          <w:color w:val="000000"/>
+          <w:sz w:val="24"/>
+          <w:szCs w:val="24"/>
+          <w:shd w:val="clear" w:color="auto" w:fill="FFFFFF"/>
+        </w:rPr>
+        <w:t xml:space="preserve"> </w:t>
       </w:r>
       <w:proofErr w:type="spellStart"/>
       <w:r>
@@ -1337,7 +1642,29 @@
           <w:szCs w:val="24"/>
           <w:shd w:val="clear" w:color="auto" w:fill="FFFFFF"/>
         </w:rPr>
-        <w:t xml:space="preserve"> lorem </w:t>
+        <w:t xml:space="preserve"> </w:t>
+      </w:r>
+      <w:proofErr w:type="spellStart"/>
+      <w:r>
+        <w:rPr>
+          <w:rFonts w:ascii="Arial" w:hAnsi="Arial" w:cs="Arial"/>
+          <w:color w:val="000000"/>
+          <w:sz w:val="24"/>
+          <w:szCs w:val="24"/>
+          <w:shd w:val="clear" w:color="auto" w:fill="FFFFFF"/>
+        </w:rPr>
+        <w:t>lorem</w:t>
+      </w:r>
+      <w:proofErr w:type="spellEnd"/>
+      <w:r>
+        <w:rPr>
+          <w:rFonts w:ascii="Arial" w:hAnsi="Arial" w:cs="Arial"/>
+          <w:color w:val="000000"/>
+          <w:sz w:val="24"/>
+          <w:szCs w:val="24"/>
+          <w:shd w:val="clear" w:color="auto" w:fill="FFFFFF"/>
+        </w:rPr>
+        <w:t xml:space="preserve"> </w:t>
       </w:r>
       <w:proofErr w:type="spellStart"/>
       <w:r>
@@ -1359,17 +1686,7 @@
           <w:szCs w:val="24"/>
           <w:shd w:val="clear" w:color="auto" w:fill="FFFFFF"/>
         </w:rPr>
-        <w:t xml:space="preserve"> vel</w:t>
-      </w:r>
-      <w:r>
-        <w:rPr>
-          <w:rFonts w:ascii="Arial" w:hAnsi="Arial" w:cs="Arial"/>
-          <w:color w:val="000000"/>
-          <w:sz w:val="24"/>
-          <w:szCs w:val="24"/>
-          <w:shd w:val="clear" w:color="auto" w:fill="FFFFFF"/>
-        </w:rPr>
-        <w:t>.</w:t>
+        <w:t xml:space="preserve"> vel.</w:t>
       </w:r>
     </w:p>
     <w:p>
@@ -1406,7 +1723,51 @@
           <w:szCs w:val="24"/>
           <w:shd w:val="clear" w:color="auto" w:fill="FFFFFF"/>
         </w:rPr>
-        <w:t xml:space="preserve"> at metus </w:t>
+        <w:t xml:space="preserve"> </w:t>
+      </w:r>
+      <w:proofErr w:type="spellStart"/>
+      <w:r>
+        <w:rPr>
+          <w:rFonts w:ascii="Arial" w:hAnsi="Arial" w:cs="Arial"/>
+          <w:color w:val="000000"/>
+          <w:sz w:val="24"/>
+          <w:szCs w:val="24"/>
+          <w:shd w:val="clear" w:color="auto" w:fill="FFFFFF"/>
+        </w:rPr>
+        <w:t>at</w:t>
+      </w:r>
+      <w:proofErr w:type="spellEnd"/>
+      <w:r>
+        <w:rPr>
+          <w:rFonts w:ascii="Arial" w:hAnsi="Arial" w:cs="Arial"/>
+          <w:color w:val="000000"/>
+          <w:sz w:val="24"/>
+          <w:szCs w:val="24"/>
+          <w:shd w:val="clear" w:color="auto" w:fill="FFFFFF"/>
+        </w:rPr>
+        <w:t xml:space="preserve"> </w:t>
+      </w:r>
+      <w:proofErr w:type="spellStart"/>
+      <w:r>
+        <w:rPr>
+          <w:rFonts w:ascii="Arial" w:hAnsi="Arial" w:cs="Arial"/>
+          <w:color w:val="000000"/>
+          <w:sz w:val="24"/>
+          <w:szCs w:val="24"/>
+          <w:shd w:val="clear" w:color="auto" w:fill="FFFFFF"/>
+        </w:rPr>
+        <w:t>metus</w:t>
+      </w:r>
+      <w:proofErr w:type="spellEnd"/>
+      <w:r>
+        <w:rPr>
+          <w:rFonts w:ascii="Arial" w:hAnsi="Arial" w:cs="Arial"/>
+          <w:color w:val="000000"/>
+          <w:sz w:val="24"/>
+          <w:szCs w:val="24"/>
+          <w:shd w:val="clear" w:color="auto" w:fill="FFFFFF"/>
+        </w:rPr>
+        <w:t xml:space="preserve"> </w:t>
       </w:r>
       <w:proofErr w:type="spellStart"/>
       <w:r>
@@ -1428,7 +1789,29 @@
           <w:szCs w:val="24"/>
           <w:shd w:val="clear" w:color="auto" w:fill="FFFFFF"/>
         </w:rPr>
-        <w:t xml:space="preserve">, dapibus </w:t>
+        <w:t xml:space="preserve">, </w:t>
+      </w:r>
+      <w:proofErr w:type="spellStart"/>
+      <w:r>
+        <w:rPr>
+          <w:rFonts w:ascii="Arial" w:hAnsi="Arial" w:cs="Arial"/>
+          <w:color w:val="000000"/>
+          <w:sz w:val="24"/>
+          <w:szCs w:val="24"/>
+          <w:shd w:val="clear" w:color="auto" w:fill="FFFFFF"/>
+        </w:rPr>
+        <w:t>dapibus</w:t>
+      </w:r>
+      <w:proofErr w:type="spellEnd"/>
+      <w:r>
+        <w:rPr>
+          <w:rFonts w:ascii="Arial" w:hAnsi="Arial" w:cs="Arial"/>
+          <w:color w:val="000000"/>
+          <w:sz w:val="24"/>
+          <w:szCs w:val="24"/>
+          <w:shd w:val="clear" w:color="auto" w:fill="FFFFFF"/>
+        </w:rPr>
+        <w:t xml:space="preserve"> </w:t>
       </w:r>
       <w:proofErr w:type="spellStart"/>
       <w:r>
@@ -1553,7 +1936,31 @@
           <w:shd w:val="clear" w:color="auto" w:fill="FFFFFF"/>
           <w:lang w:val="en-US"/>
         </w:rPr>
-        <w:t xml:space="preserve">, tincidunt </w:t>
+        <w:t xml:space="preserve">, </w:t>
+      </w:r>
+      <w:proofErr w:type="spellStart"/>
+      <w:r>
+        <w:rPr>
+          <w:rFonts w:ascii="Arial" w:hAnsi="Arial" w:cs="Arial"/>
+          <w:color w:val="000000"/>
+          <w:sz w:val="24"/>
+          <w:szCs w:val="24"/>
+          <w:shd w:val="clear" w:color="auto" w:fill="FFFFFF"/>
+          <w:lang w:val="en-US"/>
+        </w:rPr>
+        <w:t>tincidunt</w:t>
+      </w:r>
+      <w:proofErr w:type="spellEnd"/>
+      <w:r>
+        <w:rPr>
+          <w:rFonts w:ascii="Arial" w:hAnsi="Arial" w:cs="Arial"/>
+          <w:color w:val="000000"/>
+          <w:sz w:val="24"/>
+          <w:szCs w:val="24"/>
+          <w:shd w:val="clear" w:color="auto" w:fill="FFFFFF"/>
+          <w:lang w:val="en-US"/>
+        </w:rPr>
+        <w:t xml:space="preserve"> </w:t>
       </w:r>
       <w:proofErr w:type="spellStart"/>
       <w:r>
@@ -1577,7 +1984,31 @@
           <w:shd w:val="clear" w:color="auto" w:fill="FFFFFF"/>
           <w:lang w:val="en-US"/>
         </w:rPr>
-        <w:t xml:space="preserve"> vitae, tincidunt </w:t>
+        <w:t xml:space="preserve"> vitae, </w:t>
+      </w:r>
+      <w:proofErr w:type="spellStart"/>
+      <w:r>
+        <w:rPr>
+          <w:rFonts w:ascii="Arial" w:hAnsi="Arial" w:cs="Arial"/>
+          <w:color w:val="000000"/>
+          <w:sz w:val="24"/>
+          <w:szCs w:val="24"/>
+          <w:shd w:val="clear" w:color="auto" w:fill="FFFFFF"/>
+          <w:lang w:val="en-US"/>
+        </w:rPr>
+        <w:t>tincidunt</w:t>
+      </w:r>
+      <w:proofErr w:type="spellEnd"/>
+      <w:r>
+        <w:rPr>
+          <w:rFonts w:ascii="Arial" w:hAnsi="Arial" w:cs="Arial"/>
+          <w:color w:val="000000"/>
+          <w:sz w:val="24"/>
+          <w:szCs w:val="24"/>
+          <w:shd w:val="clear" w:color="auto" w:fill="FFFFFF"/>
+          <w:lang w:val="en-US"/>
+        </w:rPr>
+        <w:t xml:space="preserve"> </w:t>
       </w:r>
       <w:proofErr w:type="spellStart"/>
       <w:r>
@@ -1757,7 +2188,29 @@
           <w:szCs w:val="24"/>
           <w:shd w:val="clear" w:color="auto" w:fill="FFFFFF"/>
         </w:rPr>
-        <w:t xml:space="preserve"> risus. </w:t>
+        <w:t xml:space="preserve"> </w:t>
+      </w:r>
+      <w:proofErr w:type="spellStart"/>
+      <w:r>
+        <w:rPr>
+          <w:rFonts w:ascii="Arial" w:hAnsi="Arial" w:cs="Arial"/>
+          <w:color w:val="000000"/>
+          <w:sz w:val="24"/>
+          <w:szCs w:val="24"/>
+          <w:shd w:val="clear" w:color="auto" w:fill="FFFFFF"/>
+        </w:rPr>
+        <w:t>risus</w:t>
+      </w:r>
+      <w:proofErr w:type="spellEnd"/>
+      <w:r>
+        <w:rPr>
+          <w:rFonts w:ascii="Arial" w:hAnsi="Arial" w:cs="Arial"/>
+          <w:color w:val="000000"/>
+          <w:sz w:val="24"/>
+          <w:szCs w:val="24"/>
+          <w:shd w:val="clear" w:color="auto" w:fill="FFFFFF"/>
+        </w:rPr>
+        <w:t xml:space="preserve">. </w:t>
       </w:r>
       <w:proofErr w:type="spellStart"/>
       <w:r>
@@ -1801,7 +2254,29 @@
           <w:szCs w:val="24"/>
           <w:shd w:val="clear" w:color="auto" w:fill="FFFFFF"/>
         </w:rPr>
-        <w:t xml:space="preserve"> tortor, </w:t>
+        <w:t xml:space="preserve"> </w:t>
+      </w:r>
+      <w:proofErr w:type="spellStart"/>
+      <w:r>
+        <w:rPr>
+          <w:rFonts w:ascii="Arial" w:hAnsi="Arial" w:cs="Arial"/>
+          <w:color w:val="000000"/>
+          <w:sz w:val="24"/>
+          <w:szCs w:val="24"/>
+          <w:shd w:val="clear" w:color="auto" w:fill="FFFFFF"/>
+        </w:rPr>
+        <w:t>tortor</w:t>
+      </w:r>
+      <w:proofErr w:type="spellEnd"/>
+      <w:r>
+        <w:rPr>
+          <w:rFonts w:ascii="Arial" w:hAnsi="Arial" w:cs="Arial"/>
+          <w:color w:val="000000"/>
+          <w:sz w:val="24"/>
+          <w:szCs w:val="24"/>
+          <w:shd w:val="clear" w:color="auto" w:fill="FFFFFF"/>
+        </w:rPr>
+        <w:t xml:space="preserve">, </w:t>
       </w:r>
       <w:proofErr w:type="spellStart"/>
       <w:r>
@@ -1969,7 +2444,51 @@
           <w:szCs w:val="24"/>
           <w:shd w:val="clear" w:color="auto" w:fill="FFFFFF"/>
         </w:rPr>
-        <w:t xml:space="preserve">, elementum non neque </w:t>
+        <w:t xml:space="preserve">, </w:t>
+      </w:r>
+      <w:proofErr w:type="spellStart"/>
+      <w:r>
+        <w:rPr>
+          <w:rFonts w:ascii="Arial" w:hAnsi="Arial" w:cs="Arial"/>
+          <w:color w:val="000000"/>
+          <w:sz w:val="24"/>
+          <w:szCs w:val="24"/>
+          <w:shd w:val="clear" w:color="auto" w:fill="FFFFFF"/>
+        </w:rPr>
+        <w:t>elementum</w:t>
+      </w:r>
+      <w:proofErr w:type="spellEnd"/>
+      <w:r>
+        <w:rPr>
+          <w:rFonts w:ascii="Arial" w:hAnsi="Arial" w:cs="Arial"/>
+          <w:color w:val="000000"/>
+          <w:sz w:val="24"/>
+          <w:szCs w:val="24"/>
+          <w:shd w:val="clear" w:color="auto" w:fill="FFFFFF"/>
+        </w:rPr>
+        <w:t xml:space="preserve"> non </w:t>
+      </w:r>
+      <w:proofErr w:type="spellStart"/>
+      <w:r>
+        <w:rPr>
+          <w:rFonts w:ascii="Arial" w:hAnsi="Arial" w:cs="Arial"/>
+          <w:color w:val="000000"/>
+          <w:sz w:val="24"/>
+          <w:szCs w:val="24"/>
+          <w:shd w:val="clear" w:color="auto" w:fill="FFFFFF"/>
+        </w:rPr>
+        <w:t>neque</w:t>
+      </w:r>
+      <w:proofErr w:type="spellEnd"/>
+      <w:r>
+        <w:rPr>
+          <w:rFonts w:ascii="Arial" w:hAnsi="Arial" w:cs="Arial"/>
+          <w:color w:val="000000"/>
+          <w:sz w:val="24"/>
+          <w:szCs w:val="24"/>
+          <w:shd w:val="clear" w:color="auto" w:fill="FFFFFF"/>
+        </w:rPr>
+        <w:t xml:space="preserve"> </w:t>
       </w:r>
       <w:proofErr w:type="spellStart"/>
       <w:r>
@@ -2035,7 +2554,29 @@
           <w:szCs w:val="24"/>
           <w:shd w:val="clear" w:color="auto" w:fill="FFFFFF"/>
         </w:rPr>
-        <w:t xml:space="preserve"> magna. Pellentesque </w:t>
+        <w:t xml:space="preserve"> magna. </w:t>
+      </w:r>
+      <w:proofErr w:type="spellStart"/>
+      <w:r>
+        <w:rPr>
+          <w:rFonts w:ascii="Arial" w:hAnsi="Arial" w:cs="Arial"/>
+          <w:color w:val="000000"/>
+          <w:sz w:val="24"/>
+          <w:szCs w:val="24"/>
+          <w:shd w:val="clear" w:color="auto" w:fill="FFFFFF"/>
+        </w:rPr>
+        <w:t>Pellentesque</w:t>
+      </w:r>
+      <w:proofErr w:type="spellEnd"/>
+      <w:r>
+        <w:rPr>
+          <w:rFonts w:ascii="Arial" w:hAnsi="Arial" w:cs="Arial"/>
+          <w:color w:val="000000"/>
+          <w:sz w:val="24"/>
+          <w:szCs w:val="24"/>
+          <w:shd w:val="clear" w:color="auto" w:fill="FFFFFF"/>
+        </w:rPr>
+        <w:t xml:space="preserve"> </w:t>
       </w:r>
       <w:proofErr w:type="spellStart"/>
       <w:r>
@@ -2167,17 +2708,51 @@
           <w:szCs w:val="24"/>
           <w:shd w:val="clear" w:color="auto" w:fill="FFFFFF"/>
         </w:rPr>
-        <w:t xml:space="preserve"> risus semper id</w:t>
-      </w:r>
-      <w:r>
-        <w:rPr>
-          <w:rFonts w:ascii="Arial" w:hAnsi="Arial" w:cs="Arial"/>
-          <w:color w:val="000000"/>
-          <w:sz w:val="24"/>
-          <w:szCs w:val="24"/>
-          <w:shd w:val="clear" w:color="auto" w:fill="FFFFFF"/>
-        </w:rPr>
-        <w:t>:</w:t>
+        <w:t xml:space="preserve"> </w:t>
+      </w:r>
+      <w:proofErr w:type="spellStart"/>
+      <w:r>
+        <w:rPr>
+          <w:rFonts w:ascii="Arial" w:hAnsi="Arial" w:cs="Arial"/>
+          <w:color w:val="000000"/>
+          <w:sz w:val="24"/>
+          <w:szCs w:val="24"/>
+          <w:shd w:val="clear" w:color="auto" w:fill="FFFFFF"/>
+        </w:rPr>
+        <w:t>risus</w:t>
+      </w:r>
+      <w:proofErr w:type="spellEnd"/>
+      <w:r>
+        <w:rPr>
+          <w:rFonts w:ascii="Arial" w:hAnsi="Arial" w:cs="Arial"/>
+          <w:color w:val="000000"/>
+          <w:sz w:val="24"/>
+          <w:szCs w:val="24"/>
+          <w:shd w:val="clear" w:color="auto" w:fill="FFFFFF"/>
+        </w:rPr>
+        <w:t xml:space="preserve"> </w:t>
+      </w:r>
+      <w:proofErr w:type="spellStart"/>
+      <w:r>
+        <w:rPr>
+          <w:rFonts w:ascii="Arial" w:hAnsi="Arial" w:cs="Arial"/>
+          <w:color w:val="000000"/>
+          <w:sz w:val="24"/>
+          <w:szCs w:val="24"/>
+          <w:shd w:val="clear" w:color="auto" w:fill="FFFFFF"/>
+        </w:rPr>
+        <w:t>semper</w:t>
+      </w:r>
+      <w:proofErr w:type="spellEnd"/>
+      <w:r>
+        <w:rPr>
+          <w:rFonts w:ascii="Arial" w:hAnsi="Arial" w:cs="Arial"/>
+          <w:color w:val="000000"/>
+          <w:sz w:val="24"/>
+          <w:szCs w:val="24"/>
+          <w:shd w:val="clear" w:color="auto" w:fill="FFFFFF"/>
+        </w:rPr>
+        <w:t xml:space="preserve"> id:</w:t>
       </w:r>
     </w:p>
     <w:p>
@@ -2336,7 +2911,31 @@
           <w:shd w:val="clear" w:color="auto" w:fill="FFFFFF"/>
           <w:lang w:val="en-US"/>
         </w:rPr>
-        <w:t xml:space="preserve"> magna, vel tincidunt </w:t>
+        <w:t xml:space="preserve"> magna, vel </w:t>
+      </w:r>
+      <w:proofErr w:type="spellStart"/>
+      <w:r>
+        <w:rPr>
+          <w:rFonts w:ascii="Arial" w:hAnsi="Arial" w:cs="Arial"/>
+          <w:color w:val="000000"/>
+          <w:sz w:val="24"/>
+          <w:szCs w:val="24"/>
+          <w:shd w:val="clear" w:color="auto" w:fill="FFFFFF"/>
+          <w:lang w:val="en-US"/>
+        </w:rPr>
+        <w:t>tincidunt</w:t>
+      </w:r>
+      <w:proofErr w:type="spellEnd"/>
+      <w:r>
+        <w:rPr>
+          <w:rFonts w:ascii="Arial" w:hAnsi="Arial" w:cs="Arial"/>
+          <w:color w:val="000000"/>
+          <w:sz w:val="24"/>
+          <w:szCs w:val="24"/>
+          <w:shd w:val="clear" w:color="auto" w:fill="FFFFFF"/>
+          <w:lang w:val="en-US"/>
+        </w:rPr>
+        <w:t xml:space="preserve"> </w:t>
       </w:r>
       <w:proofErr w:type="spellStart"/>
       <w:r>
@@ -2408,7 +3007,31 @@
           <w:shd w:val="clear" w:color="auto" w:fill="FFFFFF"/>
           <w:lang w:val="en-US"/>
         </w:rPr>
-        <w:t xml:space="preserve"> tincidunt mi.</w:t>
+        <w:t xml:space="preserve"> </w:t>
+      </w:r>
+      <w:proofErr w:type="spellStart"/>
+      <w:r>
+        <w:rPr>
+          <w:rFonts w:ascii="Arial" w:hAnsi="Arial" w:cs="Arial"/>
+          <w:color w:val="000000"/>
+          <w:sz w:val="24"/>
+          <w:szCs w:val="24"/>
+          <w:shd w:val="clear" w:color="auto" w:fill="FFFFFF"/>
+          <w:lang w:val="en-US"/>
+        </w:rPr>
+        <w:t>tincidunt</w:t>
+      </w:r>
+      <w:proofErr w:type="spellEnd"/>
+      <w:r>
+        <w:rPr>
+          <w:rFonts w:ascii="Arial" w:hAnsi="Arial" w:cs="Arial"/>
+          <w:color w:val="000000"/>
+          <w:sz w:val="24"/>
+          <w:szCs w:val="24"/>
+          <w:shd w:val="clear" w:color="auto" w:fill="FFFFFF"/>
+          <w:lang w:val="en-US"/>
+        </w:rPr>
+        <w:t xml:space="preserve"> mi.</w:t>
       </w:r>
     </w:p>
     <w:p>
@@ -2510,7 +3133,29 @@
           <w:szCs w:val="24"/>
           <w:shd w:val="clear" w:color="auto" w:fill="FFFFFF"/>
         </w:rPr>
-        <w:t xml:space="preserve"> consequat, </w:t>
+        <w:t xml:space="preserve"> </w:t>
+      </w:r>
+      <w:proofErr w:type="spellStart"/>
+      <w:r>
+        <w:rPr>
+          <w:rFonts w:ascii="Arial" w:hAnsi="Arial" w:cs="Arial"/>
+          <w:color w:val="000000"/>
+          <w:sz w:val="24"/>
+          <w:szCs w:val="24"/>
+          <w:shd w:val="clear" w:color="auto" w:fill="FFFFFF"/>
+        </w:rPr>
+        <w:t>consequat</w:t>
+      </w:r>
+      <w:proofErr w:type="spellEnd"/>
+      <w:r>
+        <w:rPr>
+          <w:rFonts w:ascii="Arial" w:hAnsi="Arial" w:cs="Arial"/>
+          <w:color w:val="000000"/>
+          <w:sz w:val="24"/>
+          <w:szCs w:val="24"/>
+          <w:shd w:val="clear" w:color="auto" w:fill="FFFFFF"/>
+        </w:rPr>
+        <w:t xml:space="preserve">, </w:t>
       </w:r>
       <w:proofErr w:type="spellStart"/>
       <w:r>
@@ -2554,7 +3199,29 @@
           <w:szCs w:val="24"/>
           <w:shd w:val="clear" w:color="auto" w:fill="FFFFFF"/>
         </w:rPr>
-        <w:t xml:space="preserve"> odio </w:t>
+        <w:t xml:space="preserve"> </w:t>
+      </w:r>
+      <w:proofErr w:type="spellStart"/>
+      <w:r>
+        <w:rPr>
+          <w:rFonts w:ascii="Arial" w:hAnsi="Arial" w:cs="Arial"/>
+          <w:color w:val="000000"/>
+          <w:sz w:val="24"/>
+          <w:szCs w:val="24"/>
+          <w:shd w:val="clear" w:color="auto" w:fill="FFFFFF"/>
+        </w:rPr>
+        <w:t>odio</w:t>
+      </w:r>
+      <w:proofErr w:type="spellEnd"/>
+      <w:r>
+        <w:rPr>
+          <w:rFonts w:ascii="Arial" w:hAnsi="Arial" w:cs="Arial"/>
+          <w:color w:val="000000"/>
+          <w:sz w:val="24"/>
+          <w:szCs w:val="24"/>
+          <w:shd w:val="clear" w:color="auto" w:fill="FFFFFF"/>
+        </w:rPr>
+        <w:t xml:space="preserve"> </w:t>
       </w:r>
       <w:proofErr w:type="spellStart"/>
       <w:r>
@@ -2708,17 +3375,7 @@
           <w:szCs w:val="24"/>
           <w:shd w:val="clear" w:color="auto" w:fill="FFFFFF"/>
         </w:rPr>
-        <w:t xml:space="preserve"> ac</w:t>
-      </w:r>
-      <w:r>
-        <w:rPr>
-          <w:rFonts w:ascii="Arial" w:hAnsi="Arial" w:cs="Arial"/>
-          <w:color w:val="000000"/>
-          <w:sz w:val="24"/>
-          <w:szCs w:val="24"/>
-          <w:shd w:val="clear" w:color="auto" w:fill="FFFFFF"/>
-        </w:rPr>
-        <w:t>.</w:t>
+        <w:t xml:space="preserve"> ac.</w:t>
       </w:r>
     </w:p>
     <w:p>
@@ -2798,7 +3455,73 @@
           <w:szCs w:val="24"/>
           <w:shd w:val="clear" w:color="auto" w:fill="FFFFFF"/>
         </w:rPr>
-        <w:t xml:space="preserve"> dapibus, vulputate neque vitae, </w:t>
+        <w:t xml:space="preserve"> </w:t>
+      </w:r>
+      <w:proofErr w:type="spellStart"/>
+      <w:r>
+        <w:rPr>
+          <w:rFonts w:ascii="Arial" w:hAnsi="Arial" w:cs="Arial"/>
+          <w:color w:val="000000"/>
+          <w:sz w:val="24"/>
+          <w:szCs w:val="24"/>
+          <w:shd w:val="clear" w:color="auto" w:fill="FFFFFF"/>
+        </w:rPr>
+        <w:t>dapibus</w:t>
+      </w:r>
+      <w:proofErr w:type="spellEnd"/>
+      <w:r>
+        <w:rPr>
+          <w:rFonts w:ascii="Arial" w:hAnsi="Arial" w:cs="Arial"/>
+          <w:color w:val="000000"/>
+          <w:sz w:val="24"/>
+          <w:szCs w:val="24"/>
+          <w:shd w:val="clear" w:color="auto" w:fill="FFFFFF"/>
+        </w:rPr>
+        <w:t xml:space="preserve">, </w:t>
+      </w:r>
+      <w:proofErr w:type="spellStart"/>
+      <w:r>
+        <w:rPr>
+          <w:rFonts w:ascii="Arial" w:hAnsi="Arial" w:cs="Arial"/>
+          <w:color w:val="000000"/>
+          <w:sz w:val="24"/>
+          <w:szCs w:val="24"/>
+          <w:shd w:val="clear" w:color="auto" w:fill="FFFFFF"/>
+        </w:rPr>
+        <w:t>vulputate</w:t>
+      </w:r>
+      <w:proofErr w:type="spellEnd"/>
+      <w:r>
+        <w:rPr>
+          <w:rFonts w:ascii="Arial" w:hAnsi="Arial" w:cs="Arial"/>
+          <w:color w:val="000000"/>
+          <w:sz w:val="24"/>
+          <w:szCs w:val="24"/>
+          <w:shd w:val="clear" w:color="auto" w:fill="FFFFFF"/>
+        </w:rPr>
+        <w:t xml:space="preserve"> </w:t>
+      </w:r>
+      <w:proofErr w:type="spellStart"/>
+      <w:r>
+        <w:rPr>
+          <w:rFonts w:ascii="Arial" w:hAnsi="Arial" w:cs="Arial"/>
+          <w:color w:val="000000"/>
+          <w:sz w:val="24"/>
+          <w:szCs w:val="24"/>
+          <w:shd w:val="clear" w:color="auto" w:fill="FFFFFF"/>
+        </w:rPr>
+        <w:t>neque</w:t>
+      </w:r>
+      <w:proofErr w:type="spellEnd"/>
+      <w:r>
+        <w:rPr>
+          <w:rFonts w:ascii="Arial" w:hAnsi="Arial" w:cs="Arial"/>
+          <w:color w:val="000000"/>
+          <w:sz w:val="24"/>
+          <w:szCs w:val="24"/>
+          <w:shd w:val="clear" w:color="auto" w:fill="FFFFFF"/>
+        </w:rPr>
+        <w:t xml:space="preserve"> vitae, </w:t>
       </w:r>
       <w:proofErr w:type="spellStart"/>
       <w:r>
@@ -2974,17 +3697,7 @@
           <w:szCs w:val="24"/>
           <w:shd w:val="clear" w:color="auto" w:fill="FFFFFF"/>
         </w:rPr>
-        <w:t xml:space="preserve"> sem</w:t>
-      </w:r>
-      <w:r>
-        <w:rPr>
-          <w:rFonts w:ascii="Arial" w:hAnsi="Arial" w:cs="Arial"/>
-          <w:color w:val="000000"/>
-          <w:sz w:val="24"/>
-          <w:szCs w:val="24"/>
-          <w:shd w:val="clear" w:color="auto" w:fill="FFFFFF"/>
-        </w:rPr>
-        <w:t>.</w:t>
+        <w:t xml:space="preserve"> sem.</w:t>
       </w:r>
     </w:p>
     <w:p>
@@ -3057,7 +3770,31 @@
           <w:shd w:val="clear" w:color="auto" w:fill="FFFFFF"/>
           <w:lang w:val="en-US"/>
         </w:rPr>
-        <w:t xml:space="preserve"> tincidunt </w:t>
+        <w:t xml:space="preserve"> </w:t>
+      </w:r>
+      <w:proofErr w:type="spellStart"/>
+      <w:r>
+        <w:rPr>
+          <w:rFonts w:ascii="Arial" w:hAnsi="Arial" w:cs="Arial"/>
+          <w:color w:val="000000"/>
+          <w:sz w:val="24"/>
+          <w:szCs w:val="24"/>
+          <w:shd w:val="clear" w:color="auto" w:fill="FFFFFF"/>
+          <w:lang w:val="en-US"/>
+        </w:rPr>
+        <w:t>tincidunt</w:t>
+      </w:r>
+      <w:proofErr w:type="spellEnd"/>
+      <w:r>
+        <w:rPr>
+          <w:rFonts w:ascii="Arial" w:hAnsi="Arial" w:cs="Arial"/>
+          <w:color w:val="000000"/>
+          <w:sz w:val="24"/>
+          <w:szCs w:val="24"/>
+          <w:shd w:val="clear" w:color="auto" w:fill="FFFFFF"/>
+          <w:lang w:val="en-US"/>
+        </w:rPr>
+        <w:t xml:space="preserve"> </w:t>
       </w:r>
       <w:proofErr w:type="spellStart"/>
       <w:r>
@@ -3243,7 +3980,29 @@
           <w:szCs w:val="24"/>
           <w:shd w:val="clear" w:color="auto" w:fill="FFFFFF"/>
         </w:rPr>
-        <w:t xml:space="preserve"> ut consequat </w:t>
+        <w:t xml:space="preserve"> ut </w:t>
+      </w:r>
+      <w:proofErr w:type="spellStart"/>
+      <w:r>
+        <w:rPr>
+          <w:rFonts w:ascii="Arial" w:hAnsi="Arial" w:cs="Arial"/>
+          <w:color w:val="000000"/>
+          <w:sz w:val="24"/>
+          <w:szCs w:val="24"/>
+          <w:shd w:val="clear" w:color="auto" w:fill="FFFFFF"/>
+        </w:rPr>
+        <w:t>consequat</w:t>
+      </w:r>
+      <w:proofErr w:type="spellEnd"/>
+      <w:r>
+        <w:rPr>
+          <w:rFonts w:ascii="Arial" w:hAnsi="Arial" w:cs="Arial"/>
+          <w:color w:val="000000"/>
+          <w:sz w:val="24"/>
+          <w:szCs w:val="24"/>
+          <w:shd w:val="clear" w:color="auto" w:fill="FFFFFF"/>
+        </w:rPr>
+        <w:t xml:space="preserve"> </w:t>
       </w:r>
       <w:proofErr w:type="spellStart"/>
       <w:r>
@@ -3433,7 +4192,29 @@
           <w:szCs w:val="24"/>
           <w:shd w:val="clear" w:color="auto" w:fill="FFFFFF"/>
         </w:rPr>
-        <w:t xml:space="preserve"> vulputate vitae, </w:t>
+        <w:t xml:space="preserve"> </w:t>
+      </w:r>
+      <w:proofErr w:type="spellStart"/>
+      <w:r>
+        <w:rPr>
+          <w:rFonts w:ascii="Arial" w:hAnsi="Arial" w:cs="Arial"/>
+          <w:color w:val="000000"/>
+          <w:sz w:val="24"/>
+          <w:szCs w:val="24"/>
+          <w:shd w:val="clear" w:color="auto" w:fill="FFFFFF"/>
+        </w:rPr>
+        <w:t>vulputate</w:t>
+      </w:r>
+      <w:proofErr w:type="spellEnd"/>
+      <w:r>
+        <w:rPr>
+          <w:rFonts w:ascii="Arial" w:hAnsi="Arial" w:cs="Arial"/>
+          <w:color w:val="000000"/>
+          <w:sz w:val="24"/>
+          <w:szCs w:val="24"/>
+          <w:shd w:val="clear" w:color="auto" w:fill="FFFFFF"/>
+        </w:rPr>
+        <w:t xml:space="preserve"> vitae, </w:t>
       </w:r>
       <w:proofErr w:type="spellStart"/>
       <w:r>
@@ -3521,7 +4302,51 @@
           <w:szCs w:val="24"/>
           <w:shd w:val="clear" w:color="auto" w:fill="FFFFFF"/>
         </w:rPr>
-        <w:t xml:space="preserve">, interdum quis mi non, porttitor </w:t>
+        <w:t xml:space="preserve">, </w:t>
+      </w:r>
+      <w:proofErr w:type="spellStart"/>
+      <w:r>
+        <w:rPr>
+          <w:rFonts w:ascii="Arial" w:hAnsi="Arial" w:cs="Arial"/>
+          <w:color w:val="000000"/>
+          <w:sz w:val="24"/>
+          <w:szCs w:val="24"/>
+          <w:shd w:val="clear" w:color="auto" w:fill="FFFFFF"/>
+        </w:rPr>
+        <w:t>interdum</w:t>
+      </w:r>
+      <w:proofErr w:type="spellEnd"/>
+      <w:r>
+        <w:rPr>
+          <w:rFonts w:ascii="Arial" w:hAnsi="Arial" w:cs="Arial"/>
+          <w:color w:val="000000"/>
+          <w:sz w:val="24"/>
+          <w:szCs w:val="24"/>
+          <w:shd w:val="clear" w:color="auto" w:fill="FFFFFF"/>
+        </w:rPr>
+        <w:t xml:space="preserve"> quis mi non, </w:t>
+      </w:r>
+      <w:proofErr w:type="spellStart"/>
+      <w:r>
+        <w:rPr>
+          <w:rFonts w:ascii="Arial" w:hAnsi="Arial" w:cs="Arial"/>
+          <w:color w:val="000000"/>
+          <w:sz w:val="24"/>
+          <w:szCs w:val="24"/>
+          <w:shd w:val="clear" w:color="auto" w:fill="FFFFFF"/>
+        </w:rPr>
+        <w:t>porttitor</w:t>
+      </w:r>
+      <w:proofErr w:type="spellEnd"/>
+      <w:r>
+        <w:rPr>
+          <w:rFonts w:ascii="Arial" w:hAnsi="Arial" w:cs="Arial"/>
+          <w:color w:val="000000"/>
+          <w:sz w:val="24"/>
+          <w:szCs w:val="24"/>
+          <w:shd w:val="clear" w:color="auto" w:fill="FFFFFF"/>
+        </w:rPr>
+        <w:t xml:space="preserve"> </w:t>
       </w:r>
       <w:proofErr w:type="spellStart"/>
       <w:r>
@@ -3543,17 +4368,7 @@
           <w:szCs w:val="24"/>
           <w:shd w:val="clear" w:color="auto" w:fill="FFFFFF"/>
         </w:rPr>
-        <w:t xml:space="preserve"> urna</w:t>
-      </w:r>
-      <w:r>
-        <w:rPr>
-          <w:rFonts w:ascii="Arial" w:hAnsi="Arial" w:cs="Arial"/>
-          <w:color w:val="000000"/>
-          <w:sz w:val="24"/>
-          <w:szCs w:val="24"/>
-          <w:shd w:val="clear" w:color="auto" w:fill="FFFFFF"/>
-        </w:rPr>
-        <w:t>:</w:t>
+        <w:t xml:space="preserve"> urna:</w:t>
       </w:r>
     </w:p>
     <w:p>
@@ -3589,7 +4404,29 @@
           <w:szCs w:val="24"/>
           <w:shd w:val="clear" w:color="auto" w:fill="FFFFFF"/>
         </w:rPr>
-        <w:t xml:space="preserve"> porta sem ac dignissim </w:t>
+        <w:t xml:space="preserve"> porta sem ac </w:t>
+      </w:r>
+      <w:proofErr w:type="spellStart"/>
+      <w:r>
+        <w:rPr>
+          <w:rFonts w:ascii="Arial" w:hAnsi="Arial" w:cs="Arial"/>
+          <w:color w:val="000000"/>
+          <w:sz w:val="24"/>
+          <w:szCs w:val="24"/>
+          <w:shd w:val="clear" w:color="auto" w:fill="FFFFFF"/>
+        </w:rPr>
+        <w:t>dignissim</w:t>
+      </w:r>
+      <w:proofErr w:type="spellEnd"/>
+      <w:r>
+        <w:rPr>
+          <w:rFonts w:ascii="Arial" w:hAnsi="Arial" w:cs="Arial"/>
+          <w:color w:val="000000"/>
+          <w:sz w:val="24"/>
+          <w:szCs w:val="24"/>
+          <w:shd w:val="clear" w:color="auto" w:fill="FFFFFF"/>
+        </w:rPr>
+        <w:t xml:space="preserve"> </w:t>
       </w:r>
       <w:proofErr w:type="spellStart"/>
       <w:r>
@@ -3611,7 +4448,51 @@
           <w:szCs w:val="24"/>
           <w:shd w:val="clear" w:color="auto" w:fill="FFFFFF"/>
         </w:rPr>
-        <w:t xml:space="preserve">. Pellentesque dapibus </w:t>
+        <w:t xml:space="preserve">. </w:t>
+      </w:r>
+      <w:proofErr w:type="spellStart"/>
+      <w:r>
+        <w:rPr>
+          <w:rFonts w:ascii="Arial" w:hAnsi="Arial" w:cs="Arial"/>
+          <w:color w:val="000000"/>
+          <w:sz w:val="24"/>
+          <w:szCs w:val="24"/>
+          <w:shd w:val="clear" w:color="auto" w:fill="FFFFFF"/>
+        </w:rPr>
+        <w:t>Pellentesque</w:t>
+      </w:r>
+      <w:proofErr w:type="spellEnd"/>
+      <w:r>
+        <w:rPr>
+          <w:rFonts w:ascii="Arial" w:hAnsi="Arial" w:cs="Arial"/>
+          <w:color w:val="000000"/>
+          <w:sz w:val="24"/>
+          <w:szCs w:val="24"/>
+          <w:shd w:val="clear" w:color="auto" w:fill="FFFFFF"/>
+        </w:rPr>
+        <w:t xml:space="preserve"> </w:t>
+      </w:r>
+      <w:proofErr w:type="spellStart"/>
+      <w:r>
+        <w:rPr>
+          <w:rFonts w:ascii="Arial" w:hAnsi="Arial" w:cs="Arial"/>
+          <w:color w:val="000000"/>
+          <w:sz w:val="24"/>
+          <w:szCs w:val="24"/>
+          <w:shd w:val="clear" w:color="auto" w:fill="FFFFFF"/>
+        </w:rPr>
+        <w:t>dapibus</w:t>
+      </w:r>
+      <w:proofErr w:type="spellEnd"/>
+      <w:r>
+        <w:rPr>
+          <w:rFonts w:ascii="Arial" w:hAnsi="Arial" w:cs="Arial"/>
+          <w:color w:val="000000"/>
+          <w:sz w:val="24"/>
+          <w:szCs w:val="24"/>
+          <w:shd w:val="clear" w:color="auto" w:fill="FFFFFF"/>
+        </w:rPr>
+        <w:t xml:space="preserve"> </w:t>
       </w:r>
       <w:proofErr w:type="spellStart"/>
       <w:r>
@@ -3677,7 +4558,29 @@
           <w:szCs w:val="24"/>
           <w:shd w:val="clear" w:color="auto" w:fill="FFFFFF"/>
         </w:rPr>
-        <w:t xml:space="preserve"> neque </w:t>
+        <w:t xml:space="preserve"> </w:t>
+      </w:r>
+      <w:proofErr w:type="spellStart"/>
+      <w:r>
+        <w:rPr>
+          <w:rFonts w:ascii="Arial" w:hAnsi="Arial" w:cs="Arial"/>
+          <w:color w:val="000000"/>
+          <w:sz w:val="24"/>
+          <w:szCs w:val="24"/>
+          <w:shd w:val="clear" w:color="auto" w:fill="FFFFFF"/>
+        </w:rPr>
+        <w:t>neque</w:t>
+      </w:r>
+      <w:proofErr w:type="spellEnd"/>
+      <w:r>
+        <w:rPr>
+          <w:rFonts w:ascii="Arial" w:hAnsi="Arial" w:cs="Arial"/>
+          <w:color w:val="000000"/>
+          <w:sz w:val="24"/>
+          <w:szCs w:val="24"/>
+          <w:shd w:val="clear" w:color="auto" w:fill="FFFFFF"/>
+        </w:rPr>
+        <w:t xml:space="preserve"> </w:t>
       </w:r>
       <w:proofErr w:type="spellStart"/>
       <w:r>
@@ -3759,15 +4662,27 @@
           <w:szCs w:val="24"/>
         </w:rPr>
       </w:pPr>
-      <w:r>
-        <w:rPr>
-          <w:rFonts w:ascii="Arial" w:hAnsi="Arial" w:cs="Arial"/>
-          <w:color w:val="000000"/>
-          <w:sz w:val="24"/>
-          <w:szCs w:val="24"/>
-          <w:shd w:val="clear" w:color="auto" w:fill="FFFFFF"/>
-        </w:rPr>
-        <w:t xml:space="preserve">Pellentesque </w:t>
+      <w:proofErr w:type="spellStart"/>
+      <w:r>
+        <w:rPr>
+          <w:rFonts w:ascii="Arial" w:hAnsi="Arial" w:cs="Arial"/>
+          <w:color w:val="000000"/>
+          <w:sz w:val="24"/>
+          <w:szCs w:val="24"/>
+          <w:shd w:val="clear" w:color="auto" w:fill="FFFFFF"/>
+        </w:rPr>
+        <w:t>Pellentesque</w:t>
+      </w:r>
+      <w:proofErr w:type="spellEnd"/>
+      <w:r>
+        <w:rPr>
+          <w:rFonts w:ascii="Arial" w:hAnsi="Arial" w:cs="Arial"/>
+          <w:color w:val="000000"/>
+          <w:sz w:val="24"/>
+          <w:szCs w:val="24"/>
+          <w:shd w:val="clear" w:color="auto" w:fill="FFFFFF"/>
+        </w:rPr>
+        <w:t xml:space="preserve"> </w:t>
       </w:r>
       <w:proofErr w:type="spellStart"/>
       <w:r>
@@ -3789,7 +4704,29 @@
           <w:szCs w:val="24"/>
           <w:shd w:val="clear" w:color="auto" w:fill="FFFFFF"/>
         </w:rPr>
-        <w:t xml:space="preserve"> quis libero at porttitor. </w:t>
+        <w:t xml:space="preserve"> quis libero </w:t>
+      </w:r>
+      <w:proofErr w:type="spellStart"/>
+      <w:r>
+        <w:rPr>
+          <w:rFonts w:ascii="Arial" w:hAnsi="Arial" w:cs="Arial"/>
+          <w:color w:val="000000"/>
+          <w:sz w:val="24"/>
+          <w:szCs w:val="24"/>
+          <w:shd w:val="clear" w:color="auto" w:fill="FFFFFF"/>
+        </w:rPr>
+        <w:t>at</w:t>
+      </w:r>
+      <w:proofErr w:type="spellEnd"/>
+      <w:r>
+        <w:rPr>
+          <w:rFonts w:ascii="Arial" w:hAnsi="Arial" w:cs="Arial"/>
+          <w:color w:val="000000"/>
+          <w:sz w:val="24"/>
+          <w:szCs w:val="24"/>
+          <w:shd w:val="clear" w:color="auto" w:fill="FFFFFF"/>
+        </w:rPr>
+        <w:t xml:space="preserve"> porttitor. </w:t>
       </w:r>
       <w:proofErr w:type="spellStart"/>
       <w:r>
@@ -3943,8 +4880,20 @@
           <w:szCs w:val="24"/>
           <w:shd w:val="clear" w:color="auto" w:fill="FFFFFF"/>
         </w:rPr>
-        <w:t xml:space="preserve"> tortor</w:t>
-      </w:r>
+        <w:t xml:space="preserve"> </w:t>
+      </w:r>
+      <w:proofErr w:type="spellStart"/>
+      <w:r>
+        <w:rPr>
+          <w:rFonts w:ascii="Arial" w:hAnsi="Arial" w:cs="Arial"/>
+          <w:color w:val="000000"/>
+          <w:sz w:val="24"/>
+          <w:szCs w:val="24"/>
+          <w:shd w:val="clear" w:color="auto" w:fill="FFFFFF"/>
+        </w:rPr>
+        <w:t>tortor</w:t>
+      </w:r>
+      <w:proofErr w:type="spellEnd"/>
       <w:r>
         <w:rPr>
           <w:rFonts w:ascii="Arial" w:hAnsi="Arial" w:cs="Arial"/>
@@ -3978,7 +4927,31 @@
           <w:shd w:val="clear" w:color="auto" w:fill="FFFFFF"/>
           <w:lang w:val="en-US"/>
         </w:rPr>
-        <w:t xml:space="preserve">sed tincidunt </w:t>
+        <w:t xml:space="preserve">sed </w:t>
+      </w:r>
+      <w:proofErr w:type="spellStart"/>
+      <w:r>
+        <w:rPr>
+          <w:rFonts w:ascii="Arial" w:hAnsi="Arial" w:cs="Arial"/>
+          <w:color w:val="000000"/>
+          <w:sz w:val="24"/>
+          <w:szCs w:val="24"/>
+          <w:shd w:val="clear" w:color="auto" w:fill="FFFFFF"/>
+          <w:lang w:val="en-US"/>
+        </w:rPr>
+        <w:t>tincidunt</w:t>
+      </w:r>
+      <w:proofErr w:type="spellEnd"/>
+      <w:r>
+        <w:rPr>
+          <w:rFonts w:ascii="Arial" w:hAnsi="Arial" w:cs="Arial"/>
+          <w:color w:val="000000"/>
+          <w:sz w:val="24"/>
+          <w:szCs w:val="24"/>
+          <w:shd w:val="clear" w:color="auto" w:fill="FFFFFF"/>
+          <w:lang w:val="en-US"/>
+        </w:rPr>
+        <w:t xml:space="preserve"> </w:t>
       </w:r>
       <w:proofErr w:type="spellStart"/>
       <w:r>
@@ -4036,7 +5009,29 @@
           <w:szCs w:val="24"/>
           <w:shd w:val="clear" w:color="auto" w:fill="FFFFFF"/>
         </w:rPr>
-        <w:t xml:space="preserve">Etiam at </w:t>
+        <w:t xml:space="preserve">Etiam </w:t>
+      </w:r>
+      <w:proofErr w:type="spellStart"/>
+      <w:r>
+        <w:rPr>
+          <w:rFonts w:ascii="Arial" w:hAnsi="Arial" w:cs="Arial"/>
+          <w:color w:val="000000"/>
+          <w:sz w:val="24"/>
+          <w:szCs w:val="24"/>
+          <w:shd w:val="clear" w:color="auto" w:fill="FFFFFF"/>
+        </w:rPr>
+        <w:t>at</w:t>
+      </w:r>
+      <w:proofErr w:type="spellEnd"/>
+      <w:r>
+        <w:rPr>
+          <w:rFonts w:ascii="Arial" w:hAnsi="Arial" w:cs="Arial"/>
+          <w:color w:val="000000"/>
+          <w:sz w:val="24"/>
+          <w:szCs w:val="24"/>
+          <w:shd w:val="clear" w:color="auto" w:fill="FFFFFF"/>
+        </w:rPr>
+        <w:t xml:space="preserve"> </w:t>
       </w:r>
       <w:proofErr w:type="spellStart"/>
       <w:r>
@@ -4261,7 +5256,31 @@
           <w:shd w:val="clear" w:color="auto" w:fill="FFFFFF"/>
           <w:lang w:val="en-US"/>
         </w:rPr>
-        <w:t xml:space="preserve"> magna, vel tincidunt </w:t>
+        <w:t xml:space="preserve"> magna, vel </w:t>
+      </w:r>
+      <w:proofErr w:type="spellStart"/>
+      <w:r>
+        <w:rPr>
+          <w:rFonts w:ascii="Arial" w:hAnsi="Arial" w:cs="Arial"/>
+          <w:color w:val="000000"/>
+          <w:sz w:val="24"/>
+          <w:szCs w:val="24"/>
+          <w:shd w:val="clear" w:color="auto" w:fill="FFFFFF"/>
+          <w:lang w:val="en-US"/>
+        </w:rPr>
+        <w:t>tincidunt</w:t>
+      </w:r>
+      <w:proofErr w:type="spellEnd"/>
+      <w:r>
+        <w:rPr>
+          <w:rFonts w:ascii="Arial" w:hAnsi="Arial" w:cs="Arial"/>
+          <w:color w:val="000000"/>
+          <w:sz w:val="24"/>
+          <w:szCs w:val="24"/>
+          <w:shd w:val="clear" w:color="auto" w:fill="FFFFFF"/>
+          <w:lang w:val="en-US"/>
+        </w:rPr>
+        <w:t xml:space="preserve"> </w:t>
       </w:r>
       <w:proofErr w:type="spellStart"/>
       <w:r>
@@ -4333,7 +5352,31 @@
           <w:shd w:val="clear" w:color="auto" w:fill="FFFFFF"/>
           <w:lang w:val="en-US"/>
         </w:rPr>
-        <w:t xml:space="preserve"> tincidunt mi</w:t>
+        <w:t xml:space="preserve"> </w:t>
+      </w:r>
+      <w:proofErr w:type="spellStart"/>
+      <w:r>
+        <w:rPr>
+          <w:rFonts w:ascii="Arial" w:hAnsi="Arial" w:cs="Arial"/>
+          <w:color w:val="000000"/>
+          <w:sz w:val="24"/>
+          <w:szCs w:val="24"/>
+          <w:shd w:val="clear" w:color="auto" w:fill="FFFFFF"/>
+          <w:lang w:val="en-US"/>
+        </w:rPr>
+        <w:t>tincidunt</w:t>
+      </w:r>
+      <w:proofErr w:type="spellEnd"/>
+      <w:r>
+        <w:rPr>
+          <w:rFonts w:ascii="Arial" w:hAnsi="Arial" w:cs="Arial"/>
+          <w:color w:val="000000"/>
+          <w:sz w:val="24"/>
+          <w:szCs w:val="24"/>
+          <w:shd w:val="clear" w:color="auto" w:fill="FFFFFF"/>
+          <w:lang w:val="en-US"/>
+        </w:rPr>
+        <w:t xml:space="preserve"> mi</w:t>
       </w:r>
     </w:p>
     <w:sectPr>
@@ -4349,6 +5392,92 @@
 <file path=word/numbering.xml><?xml version="1.0" encoding="utf-8"?>
 <w:numbering xmlns:wpc="http://schemas.microsoft.com/office/word/2010/wordprocessingCanvas" xmlns:cx="http://schemas.microsoft.com/office/drawing/2014/chartex" xmlns:cx1="http://schemas.microsoft.com/office/drawing/2015/9/8/chartex" xmlns:cx2="http://schemas.microsoft.com/office/drawing/2015/10/21/chartex" xmlns:cx3="http://schemas.microsoft.com/office/drawing/2016/5/9/chartex" xmlns:cx4="http://schemas.microsoft.com/office/drawing/2016/5/10/chartex" xmlns:cx5="http://schemas.microsoft.com/office/drawing/2016/5/11/chartex" xmlns:cx6="http://schemas.microsoft.com/office/drawing/2016/5/12/chartex" xmlns:cx7="http://schemas.microsoft.com/office/drawing/2016/5/13/chartex" xmlns:cx8="http://schemas.microsoft.com/office/drawing/2016/5/14/chartex" xmlns:mc="http://schemas.openxmlformats.org/markup-compatibility/2006" xmlns:aink="http://schemas.microsoft.com/office/drawing/2016/ink" xmlns:am3d="http://schemas.microsoft.com/office/drawing/2017/model3d" xmlns:o="urn:schemas-microsoft-com:office:office" xmlns:r="http://schemas.openxmlformats.org/officeDocument/2006/relationships" xmlns:m="http://schemas.openxmlformats.org/officeDocument/2006/math" xmlns:v="urn:schemas-microsoft-com:vml" xmlns:wp14="http://schemas.microsoft.com/office/word/2010/wordprocessingDrawing" xmlns:wp="http://schemas.openxmlformats.org/drawingml/2006/wordprocessingDrawing" xmlns:w10="urn:schemas-microsoft-com:office:word" xmlns:w="http://schemas.openxmlformats.org/wordprocessingml/2006/main" xmlns:w14="http://schemas.microsoft.com/office/word/2010/wordml" xmlns:w15="http://schemas.microsoft.com/office/word/2012/wordml" xmlns:w16cex="http://schemas.microsoft.com/office/word/2018/wordml/cex" xmlns:w16cid="http://schemas.microsoft.com/office/word/2016/wordml/cid" xmlns:w16="http://schemas.microsoft.com/office/word/2018/wordml" xmlns:w16sdtdh="http://schemas.microsoft.com/office/word/2020/wordml/sdtdatahash" xmlns:w16se="http://schemas.microsoft.com/office/word/2015/wordml/symex" xmlns:wpg="http://schemas.microsoft.com/office/word/2010/wordprocessingGroup" xmlns:wpi="http://schemas.microsoft.com/office/word/2010/wordprocessingInk" xmlns:wne="http://schemas.microsoft.com/office/word/2006/wordml" xmlns:wps="http://schemas.microsoft.com/office/word/2010/wordprocessingShape" mc:Ignorable="w14 w15 w16se w16cid w16 w16cex w16sdtdh wp14">
   <w:abstractNum w:abstractNumId="0" w15:restartNumberingAfterBreak="0">
+    <w:nsid w:val="3DA51D56"/>
+    <w:multiLevelType w:val="multilevel"/>
+    <w:tmpl w:val="481A6752"/>
+    <w:lvl w:ilvl="0">
+      <w:start w:val="1"/>
+      <w:numFmt w:val="decimal"/>
+      <w:lvlText w:val="%1."/>
+      <w:lvlJc w:val="left"/>
+      <w:pPr>
+        <w:ind w:left="720" w:hanging="360"/>
+      </w:pPr>
+    </w:lvl>
+    <w:lvl w:ilvl="1">
+      <w:start w:val="1"/>
+      <w:numFmt w:val="lowerLetter"/>
+      <w:lvlText w:val="%2."/>
+      <w:lvlJc w:val="left"/>
+      <w:pPr>
+        <w:ind w:left="1440" w:hanging="360"/>
+      </w:pPr>
+    </w:lvl>
+    <w:lvl w:ilvl="2">
+      <w:start w:val="1"/>
+      <w:numFmt w:val="lowerRoman"/>
+      <w:lvlText w:val="%3."/>
+      <w:lvlJc w:val="right"/>
+      <w:pPr>
+        <w:ind w:left="2160" w:hanging="180"/>
+      </w:pPr>
+    </w:lvl>
+    <w:lvl w:ilvl="3">
+      <w:start w:val="1"/>
+      <w:numFmt w:val="decimal"/>
+      <w:lvlText w:val="%4."/>
+      <w:lvlJc w:val="left"/>
+      <w:pPr>
+        <w:ind w:left="2880" w:hanging="360"/>
+      </w:pPr>
+    </w:lvl>
+    <w:lvl w:ilvl="4">
+      <w:start w:val="1"/>
+      <w:numFmt w:val="lowerLetter"/>
+      <w:lvlText w:val="%5."/>
+      <w:lvlJc w:val="left"/>
+      <w:pPr>
+        <w:ind w:left="3600" w:hanging="360"/>
+      </w:pPr>
+    </w:lvl>
+    <w:lvl w:ilvl="5">
+      <w:start w:val="1"/>
+      <w:numFmt w:val="lowerRoman"/>
+      <w:lvlText w:val="%6."/>
+      <w:lvlJc w:val="right"/>
+      <w:pPr>
+        <w:ind w:left="4320" w:hanging="180"/>
+      </w:pPr>
+    </w:lvl>
+    <w:lvl w:ilvl="6">
+      <w:start w:val="1"/>
+      <w:numFmt w:val="decimal"/>
+      <w:lvlText w:val="%7."/>
+      <w:lvlJc w:val="left"/>
+      <w:pPr>
+        <w:ind w:left="5040" w:hanging="360"/>
+      </w:pPr>
+    </w:lvl>
+    <w:lvl w:ilvl="7">
+      <w:start w:val="1"/>
+      <w:numFmt w:val="lowerLetter"/>
+      <w:lvlText w:val="%8."/>
+      <w:lvlJc w:val="left"/>
+      <w:pPr>
+        <w:ind w:left="5760" w:hanging="360"/>
+      </w:pPr>
+    </w:lvl>
+    <w:lvl w:ilvl="8">
+      <w:start w:val="1"/>
+      <w:numFmt w:val="lowerRoman"/>
+      <w:lvlText w:val="%9."/>
+      <w:lvlJc w:val="right"/>
+      <w:pPr>
+        <w:ind w:left="6480" w:hanging="180"/>
+      </w:pPr>
+    </w:lvl>
+  </w:abstractNum>
+  <w:abstractNum w:abstractNumId="1" w15:restartNumberingAfterBreak="0">
     <w:nsid w:val="4AB95A2B"/>
     <w:multiLevelType w:val="hybridMultilevel"/>
     <w:tmpl w:val="DC3098E8"/>
@@ -4434,27 +5563,33 @@
       </w:pPr>
     </w:lvl>
   </w:abstractNum>
-  <w:abstractNum w:abstractNumId="1" w15:restartNumberingAfterBreak="0">
+  <w:abstractNum w:abstractNumId="2" w15:restartNumberingAfterBreak="0">
     <w:nsid w:val="561D51A3"/>
     <w:multiLevelType w:val="hybridMultilevel"/>
-    <w:tmpl w:val="481A6752"/>
-    <w:lvl w:ilvl="0" w:tplc="0416000F">
+    <w:tmpl w:val="6906A116"/>
+    <w:lvl w:ilvl="0" w:tplc="1BD41816">
       <w:start w:val="1"/>
       <w:numFmt w:val="decimal"/>
-      <w:lvlText w:val="%1."/>
+      <w:lvlText w:val="[%1]"/>
       <w:lvlJc w:val="left"/>
       <w:pPr>
         <w:ind w:left="720" w:hanging="360"/>
       </w:pPr>
+      <w:rPr>
+        <w:rFonts w:hint="default"/>
+      </w:rPr>
     </w:lvl>
-    <w:lvl w:ilvl="1" w:tplc="04160019">
+    <w:lvl w:ilvl="1" w:tplc="D200F9EC">
       <w:start w:val="1"/>
       <w:numFmt w:val="lowerLetter"/>
-      <w:lvlText w:val="%2."/>
+      <w:lvlText w:val="[%2]"/>
       <w:lvlJc w:val="left"/>
       <w:pPr>
         <w:ind w:left="1440" w:hanging="360"/>
       </w:pPr>
+      <w:rPr>
+        <w:rFonts w:hint="default"/>
+      </w:rPr>
     </w:lvl>
     <w:lvl w:ilvl="2" w:tplc="0416001B" w:tentative="1">
       <w:start w:val="1"/>
@@ -4521,10 +5656,13 @@
     </w:lvl>
   </w:abstractNum>
   <w:num w:numId="1">
-    <w:abstractNumId w:val="0"/>
+    <w:abstractNumId w:val="1"/>
   </w:num>
   <w:num w:numId="2">
-    <w:abstractNumId w:val="1"/>
+    <w:abstractNumId w:val="2"/>
+  </w:num>
+  <w:num w:numId="3">
+    <w:abstractNumId w:val="0"/>
   </w:num>
 </w:numbering>
 </file>

</xml_diff>

<commit_message>
feat: add dnew files
</commit_message>
<xml_diff>
--- a/Template para questões.docx
+++ b/Template para questões.docx
@@ -184,7 +184,73 @@
           <w:szCs w:val="24"/>
           <w:shd w:val="clear" w:color="auto" w:fill="FFFFFF"/>
         </w:rPr>
-        <w:t xml:space="preserve"> ac. Mauris eleifend tortor et felis interdum, et auctor nibh cursus:</w:t>
+        <w:t xml:space="preserve"> ac. Mauris eleifend tortor et felis interdum, et </w:t>
+      </w:r>
+      <w:proofErr w:type="spellStart"/>
+      <w:r>
+        <w:rPr>
+          <w:rFonts w:ascii="Arial" w:hAnsi="Arial" w:cs="Arial"/>
+          <w:color w:val="000000"/>
+          <w:sz w:val="24"/>
+          <w:szCs w:val="24"/>
+          <w:shd w:val="clear" w:color="auto" w:fill="FFFFFF"/>
+        </w:rPr>
+        <w:t>auctor</w:t>
+      </w:r>
+      <w:proofErr w:type="spellEnd"/>
+      <w:r>
+        <w:rPr>
+          <w:rFonts w:ascii="Arial" w:hAnsi="Arial" w:cs="Arial"/>
+          <w:color w:val="000000"/>
+          <w:sz w:val="24"/>
+          <w:szCs w:val="24"/>
+          <w:shd w:val="clear" w:color="auto" w:fill="FFFFFF"/>
+        </w:rPr>
+        <w:t xml:space="preserve"> </w:t>
+      </w:r>
+      <w:proofErr w:type="spellStart"/>
+      <w:r>
+        <w:rPr>
+          <w:rFonts w:ascii="Arial" w:hAnsi="Arial" w:cs="Arial"/>
+          <w:color w:val="000000"/>
+          <w:sz w:val="24"/>
+          <w:szCs w:val="24"/>
+          <w:shd w:val="clear" w:color="auto" w:fill="FFFFFF"/>
+        </w:rPr>
+        <w:t>nibh</w:t>
+      </w:r>
+      <w:proofErr w:type="spellEnd"/>
+      <w:r>
+        <w:rPr>
+          <w:rFonts w:ascii="Arial" w:hAnsi="Arial" w:cs="Arial"/>
+          <w:color w:val="000000"/>
+          <w:sz w:val="24"/>
+          <w:szCs w:val="24"/>
+          <w:shd w:val="clear" w:color="auto" w:fill="FFFFFF"/>
+        </w:rPr>
+        <w:t xml:space="preserve"> </w:t>
+      </w:r>
+      <w:proofErr w:type="spellStart"/>
+      <w:r>
+        <w:rPr>
+          <w:rFonts w:ascii="Arial" w:hAnsi="Arial" w:cs="Arial"/>
+          <w:color w:val="000000"/>
+          <w:sz w:val="24"/>
+          <w:szCs w:val="24"/>
+          <w:shd w:val="clear" w:color="auto" w:fill="FFFFFF"/>
+        </w:rPr>
+        <w:t>cursus</w:t>
+      </w:r>
+      <w:proofErr w:type="spellEnd"/>
+      <w:r>
+        <w:rPr>
+          <w:rFonts w:ascii="Arial" w:hAnsi="Arial" w:cs="Arial"/>
+          <w:color w:val="000000"/>
+          <w:sz w:val="24"/>
+          <w:szCs w:val="24"/>
+          <w:shd w:val="clear" w:color="auto" w:fill="FFFFFF"/>
+        </w:rPr>
+        <w:t>:</w:t>
       </w:r>
     </w:p>
     <w:p>
@@ -332,7 +398,51 @@
           <w:szCs w:val="24"/>
           <w:shd w:val="clear" w:color="auto" w:fill="FFFFFF"/>
         </w:rPr>
-        <w:t xml:space="preserve"> non mi. Aliquam erat, elementum eu est eu, placerat pulvinar libero. </w:t>
+        <w:t xml:space="preserve"> non mi. Aliquam erat, elementum eu est eu, </w:t>
+      </w:r>
+      <w:proofErr w:type="spellStart"/>
+      <w:r>
+        <w:rPr>
+          <w:rFonts w:ascii="Arial" w:hAnsi="Arial" w:cs="Arial"/>
+          <w:color w:val="000000"/>
+          <w:sz w:val="24"/>
+          <w:szCs w:val="24"/>
+          <w:shd w:val="clear" w:color="auto" w:fill="FFFFFF"/>
+        </w:rPr>
+        <w:t>placerat</w:t>
+      </w:r>
+      <w:proofErr w:type="spellEnd"/>
+      <w:r>
+        <w:rPr>
+          <w:rFonts w:ascii="Arial" w:hAnsi="Arial" w:cs="Arial"/>
+          <w:color w:val="000000"/>
+          <w:sz w:val="24"/>
+          <w:szCs w:val="24"/>
+          <w:shd w:val="clear" w:color="auto" w:fill="FFFFFF"/>
+        </w:rPr>
+        <w:t xml:space="preserve"> </w:t>
+      </w:r>
+      <w:proofErr w:type="spellStart"/>
+      <w:r>
+        <w:rPr>
+          <w:rFonts w:ascii="Arial" w:hAnsi="Arial" w:cs="Arial"/>
+          <w:color w:val="000000"/>
+          <w:sz w:val="24"/>
+          <w:szCs w:val="24"/>
+          <w:shd w:val="clear" w:color="auto" w:fill="FFFFFF"/>
+        </w:rPr>
+        <w:t>pulvinar</w:t>
+      </w:r>
+      <w:proofErr w:type="spellEnd"/>
+      <w:r>
+        <w:rPr>
+          <w:rFonts w:ascii="Arial" w:hAnsi="Arial" w:cs="Arial"/>
+          <w:color w:val="000000"/>
+          <w:sz w:val="24"/>
+          <w:szCs w:val="24"/>
+          <w:shd w:val="clear" w:color="auto" w:fill="FFFFFF"/>
+        </w:rPr>
+        <w:t xml:space="preserve"> libero. </w:t>
       </w:r>
     </w:p>
     <w:p>
@@ -350,15 +460,137 @@
           <w:shd w:val="clear" w:color="auto" w:fill="FFFFFF"/>
         </w:rPr>
       </w:pPr>
-      <w:r>
-        <w:rPr>
-          <w:rFonts w:ascii="Arial" w:hAnsi="Arial" w:cs="Arial"/>
-          <w:color w:val="000000"/>
-          <w:sz w:val="24"/>
-          <w:szCs w:val="24"/>
-          <w:shd w:val="clear" w:color="auto" w:fill="FFFFFF"/>
-        </w:rPr>
-        <w:t>Morbi nec risus pretium, dapibus nunc nec, gravida metus.</w:t>
+      <w:proofErr w:type="spellStart"/>
+      <w:r>
+        <w:rPr>
+          <w:rFonts w:ascii="Arial" w:hAnsi="Arial" w:cs="Arial"/>
+          <w:color w:val="000000"/>
+          <w:sz w:val="24"/>
+          <w:szCs w:val="24"/>
+          <w:shd w:val="clear" w:color="auto" w:fill="FFFFFF"/>
+        </w:rPr>
+        <w:t>Morbi</w:t>
+      </w:r>
+      <w:proofErr w:type="spellEnd"/>
+      <w:r>
+        <w:rPr>
+          <w:rFonts w:ascii="Arial" w:hAnsi="Arial" w:cs="Arial"/>
+          <w:color w:val="000000"/>
+          <w:sz w:val="24"/>
+          <w:szCs w:val="24"/>
+          <w:shd w:val="clear" w:color="auto" w:fill="FFFFFF"/>
+        </w:rPr>
+        <w:t xml:space="preserve"> </w:t>
+      </w:r>
+      <w:proofErr w:type="spellStart"/>
+      <w:r>
+        <w:rPr>
+          <w:rFonts w:ascii="Arial" w:hAnsi="Arial" w:cs="Arial"/>
+          <w:color w:val="000000"/>
+          <w:sz w:val="24"/>
+          <w:szCs w:val="24"/>
+          <w:shd w:val="clear" w:color="auto" w:fill="FFFFFF"/>
+        </w:rPr>
+        <w:t>nec</w:t>
+      </w:r>
+      <w:proofErr w:type="spellEnd"/>
+      <w:r>
+        <w:rPr>
+          <w:rFonts w:ascii="Arial" w:hAnsi="Arial" w:cs="Arial"/>
+          <w:color w:val="000000"/>
+          <w:sz w:val="24"/>
+          <w:szCs w:val="24"/>
+          <w:shd w:val="clear" w:color="auto" w:fill="FFFFFF"/>
+        </w:rPr>
+        <w:t xml:space="preserve"> </w:t>
+      </w:r>
+      <w:proofErr w:type="spellStart"/>
+      <w:r>
+        <w:rPr>
+          <w:rFonts w:ascii="Arial" w:hAnsi="Arial" w:cs="Arial"/>
+          <w:color w:val="000000"/>
+          <w:sz w:val="24"/>
+          <w:szCs w:val="24"/>
+          <w:shd w:val="clear" w:color="auto" w:fill="FFFFFF"/>
+        </w:rPr>
+        <w:t>risus</w:t>
+      </w:r>
+      <w:proofErr w:type="spellEnd"/>
+      <w:r>
+        <w:rPr>
+          <w:rFonts w:ascii="Arial" w:hAnsi="Arial" w:cs="Arial"/>
+          <w:color w:val="000000"/>
+          <w:sz w:val="24"/>
+          <w:szCs w:val="24"/>
+          <w:shd w:val="clear" w:color="auto" w:fill="FFFFFF"/>
+        </w:rPr>
+        <w:t xml:space="preserve"> </w:t>
+      </w:r>
+      <w:proofErr w:type="spellStart"/>
+      <w:r>
+        <w:rPr>
+          <w:rFonts w:ascii="Arial" w:hAnsi="Arial" w:cs="Arial"/>
+          <w:color w:val="000000"/>
+          <w:sz w:val="24"/>
+          <w:szCs w:val="24"/>
+          <w:shd w:val="clear" w:color="auto" w:fill="FFFFFF"/>
+        </w:rPr>
+        <w:t>pretium</w:t>
+      </w:r>
+      <w:proofErr w:type="spellEnd"/>
+      <w:r>
+        <w:rPr>
+          <w:rFonts w:ascii="Arial" w:hAnsi="Arial" w:cs="Arial"/>
+          <w:color w:val="000000"/>
+          <w:sz w:val="24"/>
+          <w:szCs w:val="24"/>
+          <w:shd w:val="clear" w:color="auto" w:fill="FFFFFF"/>
+        </w:rPr>
+        <w:t xml:space="preserve">, dapibus nunc </w:t>
+      </w:r>
+      <w:proofErr w:type="spellStart"/>
+      <w:r>
+        <w:rPr>
+          <w:rFonts w:ascii="Arial" w:hAnsi="Arial" w:cs="Arial"/>
+          <w:color w:val="000000"/>
+          <w:sz w:val="24"/>
+          <w:szCs w:val="24"/>
+          <w:shd w:val="clear" w:color="auto" w:fill="FFFFFF"/>
+        </w:rPr>
+        <w:t>nec</w:t>
+      </w:r>
+      <w:proofErr w:type="spellEnd"/>
+      <w:r>
+        <w:rPr>
+          <w:rFonts w:ascii="Arial" w:hAnsi="Arial" w:cs="Arial"/>
+          <w:color w:val="000000"/>
+          <w:sz w:val="24"/>
+          <w:szCs w:val="24"/>
+          <w:shd w:val="clear" w:color="auto" w:fill="FFFFFF"/>
+        </w:rPr>
+        <w:t xml:space="preserve">, gravida </w:t>
+      </w:r>
+      <w:proofErr w:type="spellStart"/>
+      <w:r>
+        <w:rPr>
+          <w:rFonts w:ascii="Arial" w:hAnsi="Arial" w:cs="Arial"/>
+          <w:color w:val="000000"/>
+          <w:sz w:val="24"/>
+          <w:szCs w:val="24"/>
+          <w:shd w:val="clear" w:color="auto" w:fill="FFFFFF"/>
+        </w:rPr>
+        <w:t>metus</w:t>
+      </w:r>
+      <w:proofErr w:type="spellEnd"/>
+      <w:r>
+        <w:rPr>
+          <w:rFonts w:ascii="Arial" w:hAnsi="Arial" w:cs="Arial"/>
+          <w:color w:val="000000"/>
+          <w:sz w:val="24"/>
+          <w:szCs w:val="24"/>
+          <w:shd w:val="clear" w:color="auto" w:fill="FFFFFF"/>
+        </w:rPr>
+        <w:t>.</w:t>
       </w:r>
     </w:p>
     <w:p>
@@ -829,6 +1061,17 @@
     <w:p>
       <w:pPr>
         <w:pStyle w:val="PargrafodaLista"/>
+        <w:ind w:left="1440"/>
+        <w:rPr>
+          <w:rFonts w:ascii="Arial" w:hAnsi="Arial" w:cs="Arial"/>
+          <w:sz w:val="24"/>
+          <w:szCs w:val="24"/>
+        </w:rPr>
+      </w:pPr>
+    </w:p>
+    <w:p>
+      <w:pPr>
+        <w:pStyle w:val="PargrafodaLista"/>
         <w:numPr>
           <w:ilvl w:val="0"/>
           <w:numId w:val="2"/>
@@ -2404,6 +2647,17 @@
     <w:p>
       <w:pPr>
         <w:pStyle w:val="PargrafodaLista"/>
+        <w:ind w:left="1440"/>
+        <w:rPr>
+          <w:rFonts w:ascii="Arial" w:hAnsi="Arial" w:cs="Arial"/>
+          <w:sz w:val="24"/>
+          <w:szCs w:val="24"/>
+        </w:rPr>
+      </w:pPr>
+    </w:p>
+    <w:p>
+      <w:pPr>
+        <w:pStyle w:val="PargrafodaLista"/>
         <w:numPr>
           <w:ilvl w:val="0"/>
           <w:numId w:val="2"/>
@@ -4064,6 +4318,17 @@
     <w:p>
       <w:pPr>
         <w:pStyle w:val="PargrafodaLista"/>
+        <w:ind w:left="1440"/>
+        <w:rPr>
+          <w:rFonts w:ascii="Arial" w:hAnsi="Arial" w:cs="Arial"/>
+          <w:sz w:val="24"/>
+          <w:szCs w:val="24"/>
+        </w:rPr>
+      </w:pPr>
+    </w:p>
+    <w:p>
+      <w:pPr>
+        <w:pStyle w:val="PargrafodaLista"/>
         <w:numPr>
           <w:ilvl w:val="0"/>
           <w:numId w:val="2"/>
@@ -5180,6 +5445,7 @@
           <w:shd w:val="clear" w:color="auto" w:fill="FFFFFF"/>
           <w:lang w:val="en-US"/>
         </w:rPr>
+        <w:lastRenderedPageBreak/>
         <w:t>Vivamus</w:t>
       </w:r>
       <w:proofErr w:type="spellEnd"/>
@@ -5434,6 +5700,18 @@
         </w:rPr>
         <w:t xml:space="preserve"> mi</w:t>
       </w:r>
+    </w:p>
+    <w:p>
+      <w:pPr>
+        <w:pStyle w:val="PargrafodaLista"/>
+        <w:ind w:left="1440"/>
+        <w:rPr>
+          <w:rFonts w:ascii="Arial" w:hAnsi="Arial" w:cs="Arial"/>
+          <w:sz w:val="24"/>
+          <w:szCs w:val="24"/>
+          <w:lang w:val="en-US"/>
+        </w:rPr>
+      </w:pPr>
     </w:p>
     <w:p>
       <w:pPr>
@@ -5458,7 +5736,6 @@
           <w:shd w:val="clear" w:color="auto" w:fill="FFFFFF"/>
           <w:lang w:val="en-US"/>
         </w:rPr>
-        <w:lastRenderedPageBreak/>
         <w:t xml:space="preserve">Se </w:t>
       </w:r>
       <w:proofErr w:type="spellStart"/>

</xml_diff>